<commit_message>
We have a working prototype
</commit_message>
<xml_diff>
--- a/cv/erez-volk-cv-es-tpl.docx
+++ b/cv/erez-volk-cv-es-tpl.docx
@@ -40,10 +40,11 @@
     </w:p>
     <w:p>
       <w:pPr>
-        <w:rPr>
-          <w:lang w:val="es-ES"/>
-        </w:rPr>
-      </w:pPr>
+        <w:pStyle w:val="Contact"/>
+      </w:pPr>
+      <w:r>
+        <w:t>erez.volk@gmail.com</w:t>
+      </w:r>
     </w:p>
     <w:p>
       <w:pPr>
@@ -342,64 +343,123 @@
     </w:p>
     <w:p>
       <w:pPr>
-        <w:rPr>
-          <w:lang w:val="es-ES"/>
-        </w:rPr>
-      </w:pPr>
+        <w:pStyle w:val="Work"/>
+      </w:pPr>
+      <w:r>
+        <w:t xml:space="preserve">{% </w:t>
+      </w:r>
+      <w:proofErr w:type="spellStart"/>
+      <w:r>
+        <w:t>if</w:t>
+      </w:r>
+      <w:proofErr w:type="spellEnd"/>
+      <w:r>
+        <w:t xml:space="preserve"> </w:t>
+      </w:r>
+      <w:proofErr w:type="spellStart"/>
+      <w:r>
+        <w:t>work.is_book</w:t>
+      </w:r>
+      <w:proofErr w:type="spellEnd"/>
+      <w:r>
+        <w:t xml:space="preserve"> %} </w:t>
+      </w:r>
+      <w:proofErr w:type="gramStart"/>
       <w:r>
         <w:rPr>
           <w:rStyle w:val="BookTitle"/>
         </w:rPr>
-        <w:t>{{ work.title }}</w:t>
-      </w:r>
-      <w:r>
-        <w:rPr>
-          <w:lang w:val="es-ES"/>
-        </w:rPr>
-        <w:t xml:space="preserve"> de {{</w:t>
-      </w:r>
-      <w:proofErr w:type="spellStart"/>
-      <w:r>
-        <w:rPr>
-          <w:lang w:val="es-ES"/>
-        </w:rPr>
+        <w:t xml:space="preserve">{{ </w:t>
+      </w:r>
+      <w:proofErr w:type="spellStart"/>
+      <w:r>
+        <w:rPr>
+          <w:rStyle w:val="BookTitle"/>
+        </w:rPr>
+        <w:t>work</w:t>
+      </w:r>
+      <w:proofErr w:type="gramEnd"/>
+      <w:r>
+        <w:rPr>
+          <w:rStyle w:val="BookTitle"/>
+        </w:rPr>
+        <w:t>.title</w:t>
+      </w:r>
+      <w:proofErr w:type="spellEnd"/>
+      <w:r>
+        <w:rPr>
+          <w:rStyle w:val="BookTitle"/>
+        </w:rPr>
+        <w:t xml:space="preserve"> }}</w:t>
+      </w:r>
+      <w:r>
+        <w:t xml:space="preserve"> </w:t>
+      </w:r>
+      <w:r>
+        <w:rPr>
+          <w:lang w:val="en-US"/>
+        </w:rPr>
+        <w:t xml:space="preserve">{% else %} </w:t>
+      </w:r>
+      <w:r>
+        <w:t>“</w:t>
+      </w:r>
+      <w:r>
+        <w:rPr>
+          <w:lang w:val="en-US"/>
+        </w:rPr>
+        <w:t xml:space="preserve">{{ </w:t>
+      </w:r>
+      <w:proofErr w:type="spellStart"/>
+      <w:r>
+        <w:rPr>
+          <w:lang w:val="en-US"/>
+        </w:rPr>
+        <w:t>work.title</w:t>
+      </w:r>
+      <w:proofErr w:type="spellEnd"/>
+      <w:r>
+        <w:rPr>
+          <w:lang w:val="en-US"/>
+        </w:rPr>
+        <w:t xml:space="preserve"> }}</w:t>
+      </w:r>
+      <w:r>
+        <w:t>”</w:t>
+      </w:r>
+      <w:r>
+        <w:rPr>
+          <w:lang w:val="en-US"/>
+        </w:rPr>
+        <w:t xml:space="preserve"> {% endif %} </w:t>
+      </w:r>
+      <w:r>
+        <w:t>de {{</w:t>
+      </w:r>
+      <w:proofErr w:type="spellStart"/>
+      <w:r>
         <w:t>work.author</w:t>
       </w:r>
       <w:proofErr w:type="spellEnd"/>
       <w:r>
-        <w:rPr>
-          <w:lang w:val="es-ES"/>
-        </w:rPr>
         <w:t>}}. {{</w:t>
       </w:r>
       <w:proofErr w:type="spellStart"/>
       <w:proofErr w:type="gramStart"/>
       <w:r>
-        <w:rPr>
-          <w:lang w:val="es-ES"/>
-        </w:rPr>
         <w:t>work.publisher</w:t>
       </w:r>
       <w:proofErr w:type="spellEnd"/>
       <w:proofErr w:type="gramEnd"/>
       <w:r>
-        <w:rPr>
-          <w:lang w:val="es-ES"/>
-        </w:rPr>
         <w:t>}}, {{</w:t>
       </w:r>
       <w:proofErr w:type="spellStart"/>
       <w:r>
-        <w:rPr>
-          <w:lang w:val="es-ES"/>
-        </w:rPr>
         <w:t>work.year</w:t>
       </w:r>
       <w:proofErr w:type="spellEnd"/>
       <w:r>
-        <w:rPr>
-          <w:lang w:val="es-ES"/>
-        </w:rPr>
         <w:t>}}.</w:t>
       </w:r>
     </w:p>
@@ -1027,14 +1087,12 @@
       <w:lang w:val="es-ES"/>
     </w:rPr>
   </w:style>
-  <w:style w:type="character" w:customStyle="1" w:styleId="WorkTitle">
-    <w:name w:val="Work Title"/>
-    <w:basedOn w:val="DefaultParagraphFont"/>
-    <w:uiPriority w:val="1"/>
+  <w:style w:type="paragraph" w:customStyle="1" w:styleId="Contact">
+    <w:name w:val="Contact"/>
+    <w:basedOn w:val="Normal"/>
     <w:qFormat/>
-    <w:rsid w:val="00EF5083"/>
+    <w:rsid w:val="00B24F1C"/>
     <w:rPr>
-      <w:i/>
       <w:lang w:val="es-ES"/>
     </w:rPr>
   </w:style>

</xml_diff>

<commit_message>
We have a Spanish cv
</commit_message>
<xml_diff>
--- a/cv/erez-volk-cv-es-tpl.docx
+++ b/cv/erez-volk-cv-es-tpl.docx
@@ -397,8 +397,13 @@
       </w:r>
       <w:proofErr w:type="spellEnd"/>
       <w:r>
-        <w:t xml:space="preserve"> %} </w:t>
-      </w:r>
+        <w:t xml:space="preserve"> %}</w:t>
+      </w:r>
+    </w:p>
+    <w:p>
+      <w:pPr>
+        <w:pStyle w:val="Work"/>
+      </w:pPr>
       <w:proofErr w:type="gramStart"/>
       <w:r>
         <w:rPr>
@@ -428,56 +433,144 @@
         <w:t xml:space="preserve"> }}</w:t>
       </w:r>
       <w:r>
+        <w:rPr>
+          <w:lang w:val="en-US"/>
+        </w:rPr>
         <w:t xml:space="preserve"> </w:t>
       </w:r>
       <w:r>
+        <w:t>de {{</w:t>
+      </w:r>
+      <w:proofErr w:type="spellStart"/>
+      <w:r>
+        <w:t>work.author</w:t>
+      </w:r>
+      <w:proofErr w:type="spellEnd"/>
+      <w:r>
+        <w:t>}}.</w:t>
+      </w:r>
+      <w:r>
+        <w:t xml:space="preserve"> </w:t>
+      </w:r>
+      <w:r>
+        <w:t>{{</w:t>
+      </w:r>
+      <w:proofErr w:type="spellStart"/>
+      <w:r>
+        <w:t>work.publisher</w:t>
+      </w:r>
+      <w:proofErr w:type="spellEnd"/>
+      <w:r>
+        <w:t>}}, {{</w:t>
+      </w:r>
+      <w:proofErr w:type="spellStart"/>
+      <w:r>
+        <w:t>work.year</w:t>
+      </w:r>
+      <w:proofErr w:type="spellEnd"/>
+      <w:r>
+        <w:t>}}.</w:t>
+      </w:r>
+    </w:p>
+    <w:p>
+      <w:pPr>
+        <w:pStyle w:val="Work"/>
+      </w:pPr>
+      <w:r>
+        <w:t xml:space="preserve">{% </w:t>
+      </w:r>
+      <w:proofErr w:type="spellStart"/>
+      <w:r>
+        <w:t>else</w:t>
+      </w:r>
+      <w:proofErr w:type="spellEnd"/>
+      <w:r>
+        <w:t xml:space="preserve"> %}</w:t>
+      </w:r>
+    </w:p>
+    <w:p>
+      <w:pPr>
+        <w:pStyle w:val="Work"/>
+      </w:pPr>
+      <w:r>
+        <w:t>“</w:t>
+      </w:r>
+      <w:proofErr w:type="gramStart"/>
+      <w:r>
         <w:rPr>
           <w:lang w:val="en-US"/>
         </w:rPr>
-        <w:t xml:space="preserve">{% else %} </w:t>
-      </w:r>
-      <w:r>
-        <w:t>“</w:t>
-      </w:r>
+        <w:t xml:space="preserve">{{ </w:t>
+      </w:r>
+      <w:proofErr w:type="spellStart"/>
       <w:r>
         <w:rPr>
           <w:lang w:val="en-US"/>
         </w:rPr>
+        <w:t>work</w:t>
+      </w:r>
+      <w:proofErr w:type="gramEnd"/>
+      <w:r>
+        <w:rPr>
+          <w:lang w:val="en-US"/>
+        </w:rPr>
+        <w:t>.title</w:t>
+      </w:r>
+      <w:proofErr w:type="spellEnd"/>
+      <w:r>
+        <w:rPr>
+          <w:lang w:val="en-US"/>
+        </w:rPr>
+        <w:t xml:space="preserve"> }}</w:t>
+      </w:r>
+      <w:r>
+        <w:t>”</w:t>
+      </w:r>
+      <w:r>
+        <w:rPr>
+          <w:lang w:val="en-US"/>
+        </w:rPr>
+        <w:t xml:space="preserve"> </w:t>
+      </w:r>
+      <w:r>
+        <w:t>de {{</w:t>
+      </w:r>
+      <w:proofErr w:type="spellStart"/>
+      <w:r>
+        <w:t>work.author</w:t>
+      </w:r>
+      <w:proofErr w:type="spellEnd"/>
+      <w:r>
+        <w:t>}}</w:t>
+      </w:r>
+      <w:r>
+        <w:t xml:space="preserve">, en </w:t>
+      </w:r>
+      <w:r>
+        <w:rPr>
+          <w:rStyle w:val="BookTitle"/>
+        </w:rPr>
         <w:t xml:space="preserve">{{ </w:t>
       </w:r>
       <w:proofErr w:type="spellStart"/>
       <w:r>
         <w:rPr>
-          <w:lang w:val="en-US"/>
-        </w:rPr>
-        <w:t>work.title</w:t>
-      </w:r>
-      <w:proofErr w:type="spellEnd"/>
-      <w:r>
-        <w:rPr>
-          <w:lang w:val="en-US"/>
+          <w:rStyle w:val="BookTitle"/>
+        </w:rPr>
+        <w:t>work.in_work</w:t>
+      </w:r>
+      <w:proofErr w:type="spellEnd"/>
+      <w:r>
+        <w:rPr>
+          <w:rStyle w:val="BookTitle"/>
         </w:rPr>
         <w:t xml:space="preserve"> }}</w:t>
       </w:r>
       <w:r>
-        <w:t>”</w:t>
-      </w:r>
-      <w:r>
-        <w:rPr>
-          <w:lang w:val="en-US"/>
-        </w:rPr>
-        <w:t xml:space="preserve"> {% endif %} </w:t>
-      </w:r>
-      <w:r>
-        <w:t>de {{</w:t>
-      </w:r>
-      <w:proofErr w:type="spellStart"/>
-      <w:r>
-        <w:t>work.author</w:t>
-      </w:r>
-      <w:proofErr w:type="spellEnd"/>
-      <w:r>
-        <w:t>}}. {{</w:t>
+        <w:t>.</w:t>
+      </w:r>
+      <w:r>
+        <w:t xml:space="preserve"> {{</w:t>
       </w:r>
       <w:proofErr w:type="spellStart"/>
       <w:proofErr w:type="gramStart"/>
@@ -496,6 +589,22 @@
       <w:proofErr w:type="spellEnd"/>
       <w:r>
         <w:t>}}.</w:t>
+      </w:r>
+    </w:p>
+    <w:p>
+      <w:pPr>
+        <w:pStyle w:val="Work"/>
+      </w:pPr>
+      <w:r>
+        <w:t xml:space="preserve">{% </w:t>
+      </w:r>
+      <w:proofErr w:type="spellStart"/>
+      <w:r>
+        <w:t>endif</w:t>
+      </w:r>
+      <w:proofErr w:type="spellEnd"/>
+      <w:r>
+        <w:t xml:space="preserve"> %}</w:t>
       </w:r>
     </w:p>
     <w:p>

</xml_diff>